<commit_message>
adjust startendtime to original format
</commit_message>
<xml_diff>
--- a/src/main/resources/word/identify.docx
+++ b/src/main/resources/word/identify.docx
@@ -603,7 +603,27 @@
                 <w:sz w:val="32"/>
                 <w:szCs w:val="32"/>
               </w:rPr>
-              <w:t>实习日期</w:t>
+              <w:t>实习</w:t>
+            </w:r>
+            <w:r>
+              <w:rPr>
+                <w:rFonts w:hint="default" w:ascii="仿宋" w:hAnsi="仿宋" w:eastAsia="仿宋" w:cs="仿宋"/>
+                <w:b/>
+                <w:spacing w:val="20"/>
+                <w:sz w:val="32"/>
+                <w:szCs w:val="32"/>
+              </w:rPr>
+              <w:t>开始</w:t>
+            </w:r>
+            <w:r>
+              <w:rPr>
+                <w:rFonts w:hint="eastAsia" w:ascii="仿宋" w:hAnsi="仿宋" w:eastAsia="仿宋" w:cs="仿宋"/>
+                <w:b/>
+                <w:spacing w:val="20"/>
+                <w:sz w:val="32"/>
+                <w:szCs w:val="32"/>
+              </w:rPr>
+              <w:t>日期</w:t>
             </w:r>
             <w:r>
               <w:rPr>
@@ -646,34 +666,7 @@
                 <w:sz w:val="32"/>
                 <w:szCs w:val="32"/>
               </w:rPr>
-              <w:t>${gmt</w:t>
-            </w:r>
-            <w:r>
-              <w:rPr>
-                <w:rFonts w:ascii="仿宋" w:hAnsi="仿宋" w:eastAsia="仿宋" w:cs="仿宋"/>
-                <w:b/>
-                <w:sz w:val="32"/>
-                <w:szCs w:val="32"/>
-              </w:rPr>
-              <w:t>_start</w:t>
-            </w:r>
-            <w:r>
-              <w:rPr>
-                <w:rFonts w:hint="eastAsia" w:ascii="仿宋" w:hAnsi="仿宋" w:eastAsia="仿宋" w:cs="仿宋"/>
-                <w:b/>
-                <w:sz w:val="32"/>
-                <w:szCs w:val="32"/>
-              </w:rPr>
-              <w:t>}</w:t>
-            </w:r>
-            <w:r>
-              <w:rPr>
-                <w:rFonts w:hint="default" w:ascii="仿宋" w:hAnsi="仿宋" w:eastAsia="仿宋" w:cs="仿宋"/>
-                <w:b/>
-                <w:sz w:val="32"/>
-                <w:szCs w:val="32"/>
-              </w:rPr>
-              <w:t>至${gmt_end}</w:t>
+              <w:t>${gmt_start}</w:t>
             </w:r>
           </w:p>
         </w:tc>
@@ -708,6 +701,8 @@
           <w:p>
             <w:pPr>
               <w:widowControl/>
+              <w:ind w:firstLine="180" w:firstLineChars="50"/>
+              <w:jc w:val="both"/>
               <w:rPr>
                 <w:rFonts w:ascii="仿宋_GB2312" w:eastAsia="仿宋_GB2312"/>
                 <w:b/>
@@ -722,6 +717,45 @@
                 </w14:textFill>
               </w:rPr>
             </w:pPr>
+            <w:r>
+              <w:rPr>
+                <w:rFonts w:hint="eastAsia" w:ascii="仿宋" w:hAnsi="仿宋" w:eastAsia="仿宋" w:cs="仿宋"/>
+                <w:b/>
+                <w:spacing w:val="20"/>
+                <w:sz w:val="32"/>
+                <w:szCs w:val="32"/>
+              </w:rPr>
+              <w:t>实习</w:t>
+            </w:r>
+            <w:r>
+              <w:rPr>
+                <w:rFonts w:hint="default" w:ascii="仿宋" w:hAnsi="仿宋" w:eastAsia="仿宋" w:cs="仿宋"/>
+                <w:b/>
+                <w:spacing w:val="20"/>
+                <w:sz w:val="32"/>
+                <w:szCs w:val="32"/>
+              </w:rPr>
+              <w:t>结束</w:t>
+            </w:r>
+            <w:r>
+              <w:rPr>
+                <w:rFonts w:hint="eastAsia" w:ascii="仿宋" w:hAnsi="仿宋" w:eastAsia="仿宋" w:cs="仿宋"/>
+                <w:b/>
+                <w:spacing w:val="20"/>
+                <w:sz w:val="32"/>
+                <w:szCs w:val="32"/>
+              </w:rPr>
+              <w:t>日期</w:t>
+            </w:r>
+            <w:r>
+              <w:rPr>
+                <w:rFonts w:hint="eastAsia" w:ascii="仿宋" w:hAnsi="仿宋" w:eastAsia="仿宋" w:cs="仿宋"/>
+                <w:b/>
+                <w:sz w:val="32"/>
+                <w:szCs w:val="32"/>
+              </w:rPr>
+              <w:t>:</w:t>
+            </w:r>
           </w:p>
         </w:tc>
         <w:tc>
@@ -731,7 +765,7 @@
             <w:tcBorders>
               <w:top w:val="single" w:color="auto" w:sz="4" w:space="0"/>
               <w:left w:val="nil"/>
-              <w:bottom w:val="nil"/>
+              <w:bottom w:val="single" w:color="auto" w:sz="4" w:space="0"/>
               <w:right w:val="nil"/>
             </w:tcBorders>
             <w:vAlign w:val="bottom"/>
@@ -753,6 +787,17 @@
                 </w14:textFill>
               </w:rPr>
             </w:pPr>
+            <w:r>
+              <w:rPr>
+                <w:rFonts w:hint="default" w:ascii="仿宋" w:hAnsi="仿宋" w:eastAsia="仿宋" w:cs="仿宋"/>
+                <w:b/>
+                <w:sz w:val="32"/>
+                <w:szCs w:val="32"/>
+              </w:rPr>
+              <w:t>${gmt_end}</w:t>
+            </w:r>
+            <w:bookmarkStart w:id="0" w:name="_GoBack"/>
+            <w:bookmarkEnd w:id="0"/>
           </w:p>
         </w:tc>
       </w:tr>
@@ -907,6 +952,14 @@
       </w:tblGrid>
       <w:tr>
         <w:tblPrEx>
+          <w:tblBorders>
+            <w:top w:val="single" w:color="auto" w:sz="4" w:space="0"/>
+            <w:left w:val="single" w:color="auto" w:sz="4" w:space="0"/>
+            <w:bottom w:val="single" w:color="auto" w:sz="4" w:space="0"/>
+            <w:right w:val="single" w:color="auto" w:sz="4" w:space="0"/>
+            <w:insideH w:val="single" w:color="auto" w:sz="4" w:space="0"/>
+            <w:insideV w:val="single" w:color="auto" w:sz="4" w:space="0"/>
+          </w:tblBorders>
           <w:tblLayout w:type="fixed"/>
         </w:tblPrEx>
         <w:trPr>
@@ -935,6 +988,14 @@
       </w:tr>
       <w:tr>
         <w:tblPrEx>
+          <w:tblBorders>
+            <w:top w:val="single" w:color="auto" w:sz="4" w:space="0"/>
+            <w:left w:val="single" w:color="auto" w:sz="4" w:space="0"/>
+            <w:bottom w:val="single" w:color="auto" w:sz="4" w:space="0"/>
+            <w:right w:val="single" w:color="auto" w:sz="4" w:space="0"/>
+            <w:insideH w:val="single" w:color="auto" w:sz="4" w:space="0"/>
+            <w:insideV w:val="single" w:color="auto" w:sz="4" w:space="0"/>
+          </w:tblBorders>
           <w:tblLayout w:type="fixed"/>
         </w:tblPrEx>
         <w:trPr>
@@ -999,6 +1060,14 @@
       </w:tblGrid>
       <w:tr>
         <w:tblPrEx>
+          <w:tblBorders>
+            <w:top w:val="single" w:color="auto" w:sz="4" w:space="0"/>
+            <w:left w:val="single" w:color="auto" w:sz="4" w:space="0"/>
+            <w:bottom w:val="single" w:color="auto" w:sz="4" w:space="0"/>
+            <w:right w:val="single" w:color="auto" w:sz="4" w:space="0"/>
+            <w:insideH w:val="single" w:color="auto" w:sz="4" w:space="0"/>
+            <w:insideV w:val="single" w:color="auto" w:sz="4" w:space="0"/>
+          </w:tblBorders>
           <w:tblLayout w:type="fixed"/>
         </w:tblPrEx>
         <w:trPr>
@@ -1112,6 +1181,14 @@
       </w:tblGrid>
       <w:tr>
         <w:tblPrEx>
+          <w:tblBorders>
+            <w:top w:val="single" w:color="auto" w:sz="4" w:space="0"/>
+            <w:left w:val="single" w:color="auto" w:sz="4" w:space="0"/>
+            <w:bottom w:val="single" w:color="auto" w:sz="4" w:space="0"/>
+            <w:right w:val="single" w:color="auto" w:sz="4" w:space="0"/>
+            <w:insideH w:val="single" w:color="auto" w:sz="4" w:space="0"/>
+            <w:insideV w:val="single" w:color="auto" w:sz="4" w:space="0"/>
+          </w:tblBorders>
           <w:tblLayout w:type="fixed"/>
         </w:tblPrEx>
         <w:trPr>
@@ -1214,8 +1291,6 @@
                 <w:sz w:val="24"/>
               </w:rPr>
             </w:pPr>
-            <w:bookmarkStart w:id="0" w:name="_GoBack"/>
-            <w:bookmarkEnd w:id="0"/>
           </w:p>
         </w:tc>
       </w:tr>

</xml_diff>